<commit_message>
Finish documentation of methods
</commit_message>
<xml_diff>
--- a/Project/BankTokenApp/Documentation.docx
+++ b/Project/BankTokenApp/Documentation.docx
@@ -7,6 +7,54 @@
         <w:jc w:val="center"/>
         <w:rPr>
           <w:rFonts w:ascii="Times New Roman" w:hAnsi="Times New Roman" w:cs="Times New Roman"/>
+          <w:sz w:val="36"/>
+        </w:rPr>
+      </w:pPr>
+      <w:r>
+        <w:rPr>
+          <w:rFonts w:ascii="Times New Roman" w:hAnsi="Times New Roman" w:cs="Times New Roman"/>
+          <w:sz w:val="36"/>
+        </w:rPr>
+        <w:t>Course Project</w:t>
+      </w:r>
+    </w:p>
+    <w:p>
+      <w:pPr>
+        <w:jc w:val="center"/>
+        <w:rPr>
+          <w:rFonts w:ascii="Times New Roman" w:hAnsi="Times New Roman" w:cs="Times New Roman"/>
+          <w:sz w:val="36"/>
+        </w:rPr>
+      </w:pPr>
+      <w:r>
+        <w:rPr>
+          <w:rFonts w:ascii="Times New Roman" w:hAnsi="Times New Roman" w:cs="Times New Roman"/>
+          <w:sz w:val="36"/>
+        </w:rPr>
+        <w:t>Обектно Ориентирано Програмиране</w:t>
+      </w:r>
+    </w:p>
+    <w:p>
+      <w:pPr>
+        <w:jc w:val="center"/>
+        <w:rPr>
+          <w:rFonts w:ascii="Times New Roman" w:hAnsi="Times New Roman" w:cs="Times New Roman"/>
+          <w:sz w:val="36"/>
+        </w:rPr>
+      </w:pPr>
+      <w:r>
+        <w:rPr>
+          <w:rFonts w:ascii="Times New Roman" w:hAnsi="Times New Roman" w:cs="Times New Roman"/>
+          <w:sz w:val="36"/>
+        </w:rPr>
+        <w:t>(OOP with C#.NET)</w:t>
+      </w:r>
+    </w:p>
+    <w:p>
+      <w:pPr>
+        <w:jc w:val="center"/>
+        <w:rPr>
+          <w:rFonts w:ascii="Times New Roman" w:hAnsi="Times New Roman" w:cs="Times New Roman"/>
           <w:sz w:val="32"/>
         </w:rPr>
       </w:pPr>
@@ -15,7 +63,7 @@
           <w:rFonts w:ascii="Times New Roman" w:hAnsi="Times New Roman" w:cs="Times New Roman"/>
           <w:sz w:val="32"/>
         </w:rPr>
-        <w:t>Course Project</w:t>
+        <w:t>Токенизация на банкови карти с многонишков сървър</w:t>
       </w:r>
     </w:p>
     <w:p>
@@ -23,64 +71,16 @@
         <w:jc w:val="center"/>
         <w:rPr>
           <w:rFonts w:ascii="Times New Roman" w:hAnsi="Times New Roman" w:cs="Times New Roman"/>
+          <w:i/>
           <w:sz w:val="32"/>
         </w:rPr>
       </w:pPr>
       <w:r>
         <w:rPr>
           <w:rFonts w:ascii="Times New Roman" w:hAnsi="Times New Roman" w:cs="Times New Roman"/>
+          <w:i/>
           <w:sz w:val="32"/>
         </w:rPr>
-        <w:t>Обектно Ориентирано Програмиране</w:t>
-      </w:r>
-    </w:p>
-    <w:p>
-      <w:pPr>
-        <w:jc w:val="center"/>
-        <w:rPr>
-          <w:rFonts w:ascii="Times New Roman" w:hAnsi="Times New Roman" w:cs="Times New Roman"/>
-          <w:sz w:val="32"/>
-        </w:rPr>
-      </w:pPr>
-      <w:r>
-        <w:rPr>
-          <w:rFonts w:ascii="Times New Roman" w:hAnsi="Times New Roman" w:cs="Times New Roman"/>
-          <w:sz w:val="32"/>
-        </w:rPr>
-        <w:t>(OOP with C#.NET)</w:t>
-      </w:r>
-    </w:p>
-    <w:p>
-      <w:pPr>
-        <w:jc w:val="center"/>
-        <w:rPr>
-          <w:rFonts w:ascii="Times New Roman" w:hAnsi="Times New Roman" w:cs="Times New Roman"/>
-          <w:sz w:val="28"/>
-        </w:rPr>
-      </w:pPr>
-      <w:r>
-        <w:rPr>
-          <w:rFonts w:ascii="Times New Roman" w:hAnsi="Times New Roman" w:cs="Times New Roman"/>
-          <w:sz w:val="28"/>
-        </w:rPr>
-        <w:t>Токенизация на банкови карти с многонишков сървър</w:t>
-      </w:r>
-    </w:p>
-    <w:p>
-      <w:pPr>
-        <w:jc w:val="center"/>
-        <w:rPr>
-          <w:rFonts w:ascii="Times New Roman" w:hAnsi="Times New Roman" w:cs="Times New Roman"/>
-          <w:i/>
-          <w:sz w:val="28"/>
-        </w:rPr>
-      </w:pPr>
-      <w:r>
-        <w:rPr>
-          <w:rFonts w:ascii="Times New Roman" w:hAnsi="Times New Roman" w:cs="Times New Roman"/>
-          <w:i/>
-          <w:sz w:val="28"/>
-        </w:rPr>
         <w:t>Документация</w:t>
       </w:r>
     </w:p>
@@ -89,10 +89,1324 @@
         <w:jc w:val="both"/>
         <w:rPr>
           <w:rFonts w:ascii="Times New Roman" w:hAnsi="Times New Roman" w:cs="Times New Roman"/>
-          <w:sz w:val="40"/>
+          <w:sz w:val="28"/>
+        </w:rPr>
+      </w:pPr>
+      <w:r>
+        <w:rPr>
+          <w:rFonts w:ascii="Times New Roman" w:hAnsi="Times New Roman" w:cs="Times New Roman"/>
+          <w:sz w:val="28"/>
+        </w:rPr>
+        <w:t xml:space="preserve">Приложението се състои от един </w:t>
+      </w:r>
+      <w:r>
+        <w:rPr>
+          <w:rFonts w:ascii="Times New Roman" w:hAnsi="Times New Roman" w:cs="Times New Roman"/>
+          <w:sz w:val="28"/>
           <w:lang w:val="en-US"/>
         </w:rPr>
-      </w:pPr>
+        <w:t xml:space="preserve">Visual Studio Solution, в който се съдържат </w:t>
+      </w:r>
+      <w:r>
+        <w:rPr>
+          <w:rFonts w:ascii="Times New Roman" w:hAnsi="Times New Roman" w:cs="Times New Roman"/>
+          <w:sz w:val="28"/>
+        </w:rPr>
+        <w:t>два проекта.</w:t>
+      </w:r>
+    </w:p>
+    <w:p>
+      <w:pPr>
+        <w:jc w:val="both"/>
+        <w:rPr>
+          <w:rFonts w:ascii="Times New Roman" w:hAnsi="Times New Roman" w:cs="Times New Roman"/>
+          <w:sz w:val="28"/>
+        </w:rPr>
+      </w:pPr>
+      <w:r>
+        <w:rPr>
+          <w:rFonts w:ascii="Times New Roman" w:hAnsi="Times New Roman" w:cs="Times New Roman"/>
+          <w:sz w:val="28"/>
+        </w:rPr>
+        <w:t>Първият представлява клииентската част от приложението, а вторият представлява Сървърната част от приложението.</w:t>
+      </w:r>
+      <w:r>
+        <w:rPr>
+          <w:rFonts w:ascii="Times New Roman" w:hAnsi="Times New Roman" w:cs="Times New Roman"/>
+          <w:sz w:val="28"/>
+        </w:rPr>
+        <w:t xml:space="preserve"> За да достигнете до главната функционалност трябва да се направят две неща в следния ред:</w:t>
+      </w:r>
+    </w:p>
+    <w:p>
+      <w:pPr>
+        <w:pStyle w:val="ListParagraph"/>
+        <w:numPr>
+          <w:ilvl w:val="0"/>
+          <w:numId w:val="3"/>
+        </w:numPr>
+        <w:jc w:val="both"/>
+        <w:rPr>
+          <w:rFonts w:ascii="Times New Roman" w:hAnsi="Times New Roman" w:cs="Times New Roman"/>
+          <w:sz w:val="28"/>
+        </w:rPr>
+      </w:pPr>
+      <w:r>
+        <w:rPr>
+          <w:rFonts w:ascii="Times New Roman" w:hAnsi="Times New Roman" w:cs="Times New Roman"/>
+          <w:sz w:val="28"/>
+        </w:rPr>
+        <w:t xml:space="preserve">Да се стартира проектът </w:t>
+      </w:r>
+      <w:r>
+        <w:rPr>
+          <w:rFonts w:ascii="Times New Roman" w:hAnsi="Times New Roman" w:cs="Times New Roman"/>
+          <w:sz w:val="28"/>
+          <w:lang w:val="en-US"/>
+        </w:rPr>
+        <w:t>BankTokenAppServer</w:t>
+      </w:r>
+      <w:r>
+        <w:rPr>
+          <w:rFonts w:ascii="Times New Roman" w:hAnsi="Times New Roman" w:cs="Times New Roman"/>
+          <w:sz w:val="28"/>
+        </w:rPr>
+        <w:t xml:space="preserve">, който представлява сървъра, след което трябва да се натисне бутонът </w:t>
+      </w:r>
+      <w:r>
+        <w:rPr>
+          <w:rFonts w:ascii="Times New Roman" w:hAnsi="Times New Roman" w:cs="Times New Roman"/>
+          <w:sz w:val="28"/>
+          <w:lang w:val="en-US"/>
+        </w:rPr>
+        <w:t>Start Server:</w:t>
+      </w:r>
+      <w:r>
+        <w:rPr>
+          <w:rFonts w:ascii="Times New Roman" w:hAnsi="Times New Roman" w:cs="Times New Roman"/>
+          <w:sz w:val="28"/>
+          <w:lang w:val="en-US"/>
+        </w:rPr>
+        <w:br/>
+      </w:r>
+      <w:r>
+        <w:rPr>
+          <w:rFonts w:ascii="Times New Roman" w:hAnsi="Times New Roman" w:cs="Times New Roman"/>
+          <w:sz w:val="28"/>
+        </w:rPr>
+        <w:t xml:space="preserve"> </w:t>
+      </w:r>
+      <w:r>
+        <w:rPr>
+          <w:noProof/>
+          <w:sz w:val="24"/>
+          <w:lang w:eastAsia="bg-BG"/>
+        </w:rPr>
+        <w:drawing>
+          <wp:inline distT="0" distB="0" distL="0" distR="0" wp14:anchorId="4A96E3FE" wp14:editId="19B55CC5">
+            <wp:extent cx="5760720" cy="3676015"/>
+            <wp:effectExtent l="0" t="0" r="0" b="635"/>
+            <wp:docPr id="1" name="Picture 1"/>
+            <wp:cNvGraphicFramePr>
+              <a:graphicFrameLocks xmlns:a="http://schemas.openxmlformats.org/drawingml/2006/main" noChangeAspect="1"/>
+            </wp:cNvGraphicFramePr>
+            <a:graphic xmlns:a="http://schemas.openxmlformats.org/drawingml/2006/main">
+              <a:graphicData uri="http://schemas.openxmlformats.org/drawingml/2006/picture">
+                <pic:pic xmlns:pic="http://schemas.openxmlformats.org/drawingml/2006/picture">
+                  <pic:nvPicPr>
+                    <pic:cNvPr id="1" name=""/>
+                    <pic:cNvPicPr/>
+                  </pic:nvPicPr>
+                  <pic:blipFill>
+                    <a:blip r:embed="rId5"/>
+                    <a:stretch>
+                      <a:fillRect/>
+                    </a:stretch>
+                  </pic:blipFill>
+                  <pic:spPr>
+                    <a:xfrm>
+                      <a:off x="0" y="0"/>
+                      <a:ext cx="5760720" cy="3676015"/>
+                    </a:xfrm>
+                    <a:prstGeom prst="rect">
+                      <a:avLst/>
+                    </a:prstGeom>
+                  </pic:spPr>
+                </pic:pic>
+              </a:graphicData>
+            </a:graphic>
+          </wp:inline>
+        </w:drawing>
+      </w:r>
+    </w:p>
+    <w:p>
+      <w:pPr>
+        <w:pStyle w:val="ListParagraph"/>
+        <w:numPr>
+          <w:ilvl w:val="0"/>
+          <w:numId w:val="3"/>
+        </w:numPr>
+        <w:jc w:val="both"/>
+        <w:rPr>
+          <w:rFonts w:ascii="Times New Roman" w:hAnsi="Times New Roman" w:cs="Times New Roman"/>
+          <w:sz w:val="28"/>
+        </w:rPr>
+      </w:pPr>
+      <w:r>
+        <w:rPr>
+          <w:rFonts w:ascii="Times New Roman" w:hAnsi="Times New Roman" w:cs="Times New Roman"/>
+          <w:sz w:val="28"/>
+        </w:rPr>
+        <w:t xml:space="preserve">Да се стартира проектът </w:t>
+      </w:r>
+      <w:r>
+        <w:rPr>
+          <w:rFonts w:ascii="Times New Roman" w:hAnsi="Times New Roman" w:cs="Times New Roman"/>
+          <w:sz w:val="28"/>
+          <w:lang w:val="en-US"/>
+        </w:rPr>
+        <w:t>BankTokenAppClient</w:t>
+      </w:r>
+      <w:r>
+        <w:rPr>
+          <w:rFonts w:ascii="Times New Roman" w:hAnsi="Times New Roman" w:cs="Times New Roman"/>
+          <w:sz w:val="28"/>
+        </w:rPr>
+        <w:t xml:space="preserve">, който представлява клиентската част от приложението, където потребителят ще бъде запитан за потребителско име и парола . </w:t>
+      </w:r>
+      <w:r>
+        <w:rPr>
+          <w:rFonts w:ascii="Times New Roman" w:hAnsi="Times New Roman" w:cs="Times New Roman"/>
+          <w:sz w:val="28"/>
+        </w:rPr>
+        <w:br/>
+      </w:r>
+      <w:r>
+        <w:rPr>
+          <w:rFonts w:ascii="Times New Roman" w:hAnsi="Times New Roman" w:cs="Times New Roman"/>
+          <w:sz w:val="28"/>
+        </w:rPr>
+        <w:lastRenderedPageBreak/>
+        <w:br/>
+      </w:r>
+      <w:r>
+        <w:rPr>
+          <w:noProof/>
+          <w:sz w:val="24"/>
+          <w:lang w:eastAsia="bg-BG"/>
+        </w:rPr>
+        <w:drawing>
+          <wp:inline distT="0" distB="0" distL="0" distR="0" wp14:anchorId="5DB4AEB5" wp14:editId="779F37FB">
+            <wp:extent cx="5760720" cy="2981960"/>
+            <wp:effectExtent l="0" t="0" r="0" b="8890"/>
+            <wp:docPr id="5" name="Picture 5"/>
+            <wp:cNvGraphicFramePr>
+              <a:graphicFrameLocks xmlns:a="http://schemas.openxmlformats.org/drawingml/2006/main" noChangeAspect="1"/>
+            </wp:cNvGraphicFramePr>
+            <a:graphic xmlns:a="http://schemas.openxmlformats.org/drawingml/2006/main">
+              <a:graphicData uri="http://schemas.openxmlformats.org/drawingml/2006/picture">
+                <pic:pic xmlns:pic="http://schemas.openxmlformats.org/drawingml/2006/picture">
+                  <pic:nvPicPr>
+                    <pic:cNvPr id="1" name=""/>
+                    <pic:cNvPicPr/>
+                  </pic:nvPicPr>
+                  <pic:blipFill>
+                    <a:blip r:embed="rId6"/>
+                    <a:stretch>
+                      <a:fillRect/>
+                    </a:stretch>
+                  </pic:blipFill>
+                  <pic:spPr>
+                    <a:xfrm>
+                      <a:off x="0" y="0"/>
+                      <a:ext cx="5760720" cy="2981960"/>
+                    </a:xfrm>
+                    <a:prstGeom prst="rect">
+                      <a:avLst/>
+                    </a:prstGeom>
+                  </pic:spPr>
+                </pic:pic>
+              </a:graphicData>
+            </a:graphic>
+          </wp:inline>
+        </w:drawing>
+      </w:r>
+    </w:p>
+    <w:p>
+      <w:pPr>
+        <w:jc w:val="both"/>
+        <w:rPr>
+          <w:rFonts w:ascii="Times New Roman" w:hAnsi="Times New Roman" w:cs="Times New Roman"/>
+          <w:sz w:val="28"/>
+        </w:rPr>
+      </w:pPr>
+      <w:r>
+        <w:rPr>
+          <w:rFonts w:ascii="Times New Roman" w:hAnsi="Times New Roman" w:cs="Times New Roman"/>
+          <w:sz w:val="28"/>
+        </w:rPr>
+        <w:t>За удобство сме Ви предоставили три готови потребителски профила:</w:t>
+      </w:r>
+    </w:p>
+    <w:p>
+      <w:pPr>
+        <w:pStyle w:val="ListParagraph"/>
+        <w:numPr>
+          <w:ilvl w:val="0"/>
+          <w:numId w:val="5"/>
+        </w:numPr>
+        <w:jc w:val="both"/>
+        <w:rPr>
+          <w:rFonts w:ascii="Times New Roman" w:hAnsi="Times New Roman" w:cs="Times New Roman"/>
+          <w:sz w:val="28"/>
+        </w:rPr>
+      </w:pPr>
+      <w:r>
+        <w:rPr>
+          <w:rFonts w:ascii="Times New Roman" w:hAnsi="Times New Roman" w:cs="Times New Roman"/>
+          <w:sz w:val="28"/>
+          <w:lang w:val="en-US"/>
+        </w:rPr>
+        <w:t>Username: both, Password: 123456</w:t>
+      </w:r>
+    </w:p>
+    <w:p>
+      <w:pPr>
+        <w:pStyle w:val="ListParagraph"/>
+        <w:numPr>
+          <w:ilvl w:val="0"/>
+          <w:numId w:val="5"/>
+        </w:numPr>
+        <w:jc w:val="both"/>
+        <w:rPr>
+          <w:rFonts w:ascii="Times New Roman" w:hAnsi="Times New Roman" w:cs="Times New Roman"/>
+          <w:sz w:val="28"/>
+        </w:rPr>
+      </w:pPr>
+      <w:r>
+        <w:rPr>
+          <w:rFonts w:ascii="Times New Roman" w:hAnsi="Times New Roman" w:cs="Times New Roman"/>
+          <w:sz w:val="28"/>
+          <w:lang w:val="en-US"/>
+        </w:rPr>
+        <w:t>Username: role1, Password: 123456</w:t>
+      </w:r>
+    </w:p>
+    <w:p>
+      <w:pPr>
+        <w:pStyle w:val="ListParagraph"/>
+        <w:numPr>
+          <w:ilvl w:val="0"/>
+          <w:numId w:val="5"/>
+        </w:numPr>
+        <w:jc w:val="both"/>
+        <w:rPr>
+          <w:rFonts w:ascii="Times New Roman" w:hAnsi="Times New Roman" w:cs="Times New Roman"/>
+          <w:sz w:val="28"/>
+        </w:rPr>
+      </w:pPr>
+      <w:r>
+        <w:rPr>
+          <w:rFonts w:ascii="Times New Roman" w:hAnsi="Times New Roman" w:cs="Times New Roman"/>
+          <w:sz w:val="28"/>
+          <w:lang w:val="en-US"/>
+        </w:rPr>
+        <w:t>Username: role2, Password:123456</w:t>
+      </w:r>
+    </w:p>
+    <w:p>
+      <w:pPr>
+        <w:ind w:firstLine="360"/>
+        <w:jc w:val="both"/>
+        <w:rPr>
+          <w:rFonts w:ascii="Times New Roman" w:hAnsi="Times New Roman" w:cs="Times New Roman"/>
+          <w:sz w:val="28"/>
+        </w:rPr>
+      </w:pPr>
+      <w:r>
+        <w:rPr>
+          <w:rFonts w:ascii="Times New Roman" w:hAnsi="Times New Roman" w:cs="Times New Roman"/>
+          <w:sz w:val="28"/>
+        </w:rPr>
+        <w:t xml:space="preserve">Тъй като в изискванията имаме различни роли на потребителите, всеки от тези профили покрива всички функционални вариации за правила за достъп на един потребител. Потребител </w:t>
+      </w:r>
+      <w:r>
+        <w:rPr>
+          <w:rFonts w:ascii="Times New Roman" w:hAnsi="Times New Roman" w:cs="Times New Roman"/>
+          <w:b/>
+          <w:sz w:val="28"/>
+          <w:lang w:val="en-US"/>
+        </w:rPr>
+        <w:t>both</w:t>
+      </w:r>
+      <w:r>
+        <w:rPr>
+          <w:rFonts w:ascii="Times New Roman" w:hAnsi="Times New Roman" w:cs="Times New Roman"/>
+          <w:sz w:val="28"/>
+        </w:rPr>
+        <w:t xml:space="preserve"> има достъп до регистриране на токен и до достъпване на номер на карта по токен. Потребител </w:t>
+      </w:r>
+      <w:r>
+        <w:rPr>
+          <w:rFonts w:ascii="Times New Roman" w:hAnsi="Times New Roman" w:cs="Times New Roman"/>
+          <w:b/>
+          <w:sz w:val="28"/>
+          <w:lang w:val="en-US"/>
+        </w:rPr>
+        <w:t xml:space="preserve">role1 </w:t>
+      </w:r>
+      <w:r>
+        <w:rPr>
+          <w:rFonts w:ascii="Times New Roman" w:hAnsi="Times New Roman" w:cs="Times New Roman"/>
+          <w:sz w:val="28"/>
+        </w:rPr>
+        <w:t xml:space="preserve">има достъп само до регистриране на токен. Потребител  </w:t>
+      </w:r>
+      <w:r>
+        <w:rPr>
+          <w:rFonts w:ascii="Times New Roman" w:hAnsi="Times New Roman" w:cs="Times New Roman"/>
+          <w:b/>
+          <w:sz w:val="28"/>
+          <w:lang w:val="en-US"/>
+        </w:rPr>
+        <w:t>role2</w:t>
+      </w:r>
+      <w:r>
+        <w:rPr>
+          <w:rFonts w:ascii="Times New Roman" w:hAnsi="Times New Roman" w:cs="Times New Roman"/>
+          <w:sz w:val="28"/>
+          <w:lang w:val="en-US"/>
+        </w:rPr>
+        <w:t xml:space="preserve"> </w:t>
+      </w:r>
+      <w:r>
+        <w:rPr>
+          <w:rFonts w:ascii="Times New Roman" w:hAnsi="Times New Roman" w:cs="Times New Roman"/>
+          <w:sz w:val="28"/>
+        </w:rPr>
+        <w:t>има достъп само до достъпване на номер на карта по токен.</w:t>
+      </w:r>
+    </w:p>
+    <w:p>
+      <w:pPr>
+        <w:jc w:val="both"/>
+        <w:rPr>
+          <w:rFonts w:ascii="Times New Roman" w:hAnsi="Times New Roman" w:cs="Times New Roman"/>
+          <w:sz w:val="28"/>
+        </w:rPr>
+      </w:pPr>
+      <w:r>
+        <w:rPr>
+          <w:rFonts w:ascii="Times New Roman" w:hAnsi="Times New Roman" w:cs="Times New Roman"/>
+          <w:sz w:val="28"/>
+        </w:rPr>
+        <w:t>След като вече сте се логнали успешно, пред вас ще се появи различен изглед, който има следния вид:</w:t>
+      </w:r>
+      <w:r>
+        <w:rPr>
+          <w:rFonts w:ascii="Times New Roman" w:hAnsi="Times New Roman" w:cs="Times New Roman"/>
+          <w:sz w:val="28"/>
+        </w:rPr>
+        <w:br/>
+      </w:r>
+      <w:r>
+        <w:rPr>
+          <w:rFonts w:ascii="Times New Roman" w:hAnsi="Times New Roman" w:cs="Times New Roman"/>
+          <w:sz w:val="28"/>
+        </w:rPr>
+        <w:lastRenderedPageBreak/>
+        <w:br/>
+      </w:r>
+      <w:r>
+        <w:rPr>
+          <w:noProof/>
+          <w:lang w:eastAsia="bg-BG"/>
+        </w:rPr>
+        <w:drawing>
+          <wp:inline distT="0" distB="0" distL="0" distR="0" wp14:anchorId="175B5EE8" wp14:editId="3D6C7359">
+            <wp:extent cx="5760720" cy="2880360"/>
+            <wp:effectExtent l="0" t="0" r="0" b="0"/>
+            <wp:docPr id="6" name="Picture 6"/>
+            <wp:cNvGraphicFramePr>
+              <a:graphicFrameLocks xmlns:a="http://schemas.openxmlformats.org/drawingml/2006/main" noChangeAspect="1"/>
+            </wp:cNvGraphicFramePr>
+            <a:graphic xmlns:a="http://schemas.openxmlformats.org/drawingml/2006/main">
+              <a:graphicData uri="http://schemas.openxmlformats.org/drawingml/2006/picture">
+                <pic:pic xmlns:pic="http://schemas.openxmlformats.org/drawingml/2006/picture">
+                  <pic:nvPicPr>
+                    <pic:cNvPr id="1" name=""/>
+                    <pic:cNvPicPr/>
+                  </pic:nvPicPr>
+                  <pic:blipFill>
+                    <a:blip r:embed="rId7"/>
+                    <a:stretch>
+                      <a:fillRect/>
+                    </a:stretch>
+                  </pic:blipFill>
+                  <pic:spPr>
+                    <a:xfrm>
+                      <a:off x="0" y="0"/>
+                      <a:ext cx="5760720" cy="2880360"/>
+                    </a:xfrm>
+                    <a:prstGeom prst="rect">
+                      <a:avLst/>
+                    </a:prstGeom>
+                  </pic:spPr>
+                </pic:pic>
+              </a:graphicData>
+            </a:graphic>
+          </wp:inline>
+        </w:drawing>
+      </w:r>
+    </w:p>
+    <w:p>
+      <w:pPr>
+        <w:jc w:val="both"/>
+        <w:rPr>
+          <w:rFonts w:ascii="Times New Roman" w:hAnsi="Times New Roman" w:cs="Times New Roman"/>
+          <w:sz w:val="28"/>
+        </w:rPr>
+      </w:pPr>
+      <w:r>
+        <w:rPr>
+          <w:rFonts w:ascii="Times New Roman" w:hAnsi="Times New Roman" w:cs="Times New Roman"/>
+          <w:sz w:val="28"/>
+        </w:rPr>
+        <w:t>Тук може да видите информация за следните неща:</w:t>
+      </w:r>
+    </w:p>
+    <w:p>
+      <w:pPr>
+        <w:pStyle w:val="ListParagraph"/>
+        <w:numPr>
+          <w:ilvl w:val="0"/>
+          <w:numId w:val="6"/>
+        </w:numPr>
+        <w:jc w:val="both"/>
+        <w:rPr>
+          <w:rFonts w:ascii="Times New Roman" w:hAnsi="Times New Roman" w:cs="Times New Roman"/>
+          <w:sz w:val="28"/>
+          <w:lang w:val="en-US"/>
+        </w:rPr>
+      </w:pPr>
+      <w:r>
+        <w:rPr>
+          <w:rFonts w:ascii="Times New Roman" w:hAnsi="Times New Roman" w:cs="Times New Roman"/>
+          <w:sz w:val="28"/>
+        </w:rPr>
+        <w:t>Име на текущия потребител</w:t>
+      </w:r>
+    </w:p>
+    <w:p>
+      <w:pPr>
+        <w:pStyle w:val="ListParagraph"/>
+        <w:numPr>
+          <w:ilvl w:val="0"/>
+          <w:numId w:val="6"/>
+        </w:numPr>
+        <w:jc w:val="both"/>
+        <w:rPr>
+          <w:rFonts w:ascii="Times New Roman" w:hAnsi="Times New Roman" w:cs="Times New Roman"/>
+          <w:sz w:val="28"/>
+          <w:lang w:val="en-US"/>
+        </w:rPr>
+      </w:pPr>
+      <w:r>
+        <w:rPr>
+          <w:rFonts w:ascii="Times New Roman" w:hAnsi="Times New Roman" w:cs="Times New Roman"/>
+          <w:sz w:val="28"/>
+        </w:rPr>
+        <w:t>Дали може да регистрира токени по банкова карта</w:t>
+      </w:r>
+    </w:p>
+    <w:p>
+      <w:pPr>
+        <w:pStyle w:val="ListParagraph"/>
+        <w:numPr>
+          <w:ilvl w:val="0"/>
+          <w:numId w:val="6"/>
+        </w:numPr>
+        <w:jc w:val="both"/>
+        <w:rPr>
+          <w:rFonts w:ascii="Times New Roman" w:hAnsi="Times New Roman" w:cs="Times New Roman"/>
+          <w:sz w:val="28"/>
+          <w:lang w:val="en-US"/>
+        </w:rPr>
+      </w:pPr>
+      <w:r>
+        <w:rPr>
+          <w:rFonts w:ascii="Times New Roman" w:hAnsi="Times New Roman" w:cs="Times New Roman"/>
+          <w:sz w:val="28"/>
+        </w:rPr>
+        <w:t>Дали може да достъпва банкови карти по съответните им токени</w:t>
+      </w:r>
+    </w:p>
+    <w:p>
+      <w:pPr>
+        <w:jc w:val="both"/>
+        <w:rPr>
+          <w:rFonts w:ascii="Times New Roman" w:hAnsi="Times New Roman" w:cs="Times New Roman"/>
+          <w:sz w:val="28"/>
+        </w:rPr>
+      </w:pPr>
+      <w:r>
+        <w:rPr>
+          <w:rFonts w:ascii="Times New Roman" w:hAnsi="Times New Roman" w:cs="Times New Roman"/>
+          <w:sz w:val="28"/>
+        </w:rPr>
+        <w:t xml:space="preserve">В първото текстово поле с име </w:t>
+      </w:r>
+      <w:r>
+        <w:rPr>
+          <w:rFonts w:ascii="Times New Roman" w:hAnsi="Times New Roman" w:cs="Times New Roman"/>
+          <w:sz w:val="28"/>
+          <w:lang w:val="en-US"/>
+        </w:rPr>
+        <w:t xml:space="preserve">Card Number Input Field </w:t>
+      </w:r>
+      <w:r>
+        <w:rPr>
+          <w:rFonts w:ascii="Times New Roman" w:hAnsi="Times New Roman" w:cs="Times New Roman"/>
+          <w:sz w:val="28"/>
+        </w:rPr>
+        <w:t>може да въвеждате номер на карта. Ако полето се оцвети в червено, това е сигнал, че номера е некоректен. Ако се оцвети в зелено, това е сигнал, че номера е коректен</w:t>
+      </w:r>
+      <w:r>
+        <w:rPr>
+          <w:rFonts w:ascii="Times New Roman" w:hAnsi="Times New Roman" w:cs="Times New Roman"/>
+          <w:sz w:val="28"/>
+        </w:rPr>
+        <w:t xml:space="preserve">(тоест изпълнява формулата на </w:t>
+      </w:r>
+      <w:r>
+        <w:rPr>
+          <w:rFonts w:ascii="Times New Roman" w:hAnsi="Times New Roman" w:cs="Times New Roman"/>
+          <w:sz w:val="28"/>
+          <w:lang w:val="en-US"/>
+        </w:rPr>
+        <w:t>Luhn</w:t>
+      </w:r>
+      <w:r>
+        <w:rPr>
+          <w:rFonts w:ascii="Times New Roman" w:hAnsi="Times New Roman" w:cs="Times New Roman"/>
+          <w:sz w:val="28"/>
+        </w:rPr>
+        <w:t xml:space="preserve"> за банкови карти)</w:t>
+      </w:r>
+      <w:r>
+        <w:rPr>
+          <w:rFonts w:ascii="Times New Roman" w:hAnsi="Times New Roman" w:cs="Times New Roman"/>
+          <w:sz w:val="28"/>
+        </w:rPr>
+        <w:t>.</w:t>
+      </w:r>
+      <w:r>
+        <w:rPr>
+          <w:rFonts w:ascii="Times New Roman" w:hAnsi="Times New Roman" w:cs="Times New Roman"/>
+          <w:sz w:val="28"/>
+        </w:rPr>
+        <w:t xml:space="preserve"> Ето и пример:</w:t>
+      </w:r>
+    </w:p>
+    <w:p>
+      <w:pPr>
+        <w:jc w:val="both"/>
+        <w:rPr>
+          <w:rFonts w:ascii="Times New Roman" w:hAnsi="Times New Roman" w:cs="Times New Roman"/>
+          <w:sz w:val="28"/>
+        </w:rPr>
+      </w:pPr>
+      <w:r>
+        <w:rPr>
+          <w:noProof/>
+          <w:lang w:eastAsia="bg-BG"/>
+        </w:rPr>
+        <w:drawing>
+          <wp:inline distT="0" distB="0" distL="0" distR="0" wp14:anchorId="70A272A7" wp14:editId="55CDD11D">
+            <wp:extent cx="5760720" cy="826770"/>
+            <wp:effectExtent l="0" t="0" r="0" b="0"/>
+            <wp:docPr id="7" name="Picture 7"/>
+            <wp:cNvGraphicFramePr>
+              <a:graphicFrameLocks xmlns:a="http://schemas.openxmlformats.org/drawingml/2006/main" noChangeAspect="1"/>
+            </wp:cNvGraphicFramePr>
+            <a:graphic xmlns:a="http://schemas.openxmlformats.org/drawingml/2006/main">
+              <a:graphicData uri="http://schemas.openxmlformats.org/drawingml/2006/picture">
+                <pic:pic xmlns:pic="http://schemas.openxmlformats.org/drawingml/2006/picture">
+                  <pic:nvPicPr>
+                    <pic:cNvPr id="1" name=""/>
+                    <pic:cNvPicPr/>
+                  </pic:nvPicPr>
+                  <pic:blipFill>
+                    <a:blip r:embed="rId8"/>
+                    <a:stretch>
+                      <a:fillRect/>
+                    </a:stretch>
+                  </pic:blipFill>
+                  <pic:spPr>
+                    <a:xfrm>
+                      <a:off x="0" y="0"/>
+                      <a:ext cx="5760720" cy="826770"/>
+                    </a:xfrm>
+                    <a:prstGeom prst="rect">
+                      <a:avLst/>
+                    </a:prstGeom>
+                  </pic:spPr>
+                </pic:pic>
+              </a:graphicData>
+            </a:graphic>
+          </wp:inline>
+        </w:drawing>
+      </w:r>
+      <w:r>
+        <w:rPr>
+          <w:rFonts w:ascii="Times New Roman" w:hAnsi="Times New Roman" w:cs="Times New Roman"/>
+          <w:sz w:val="28"/>
+        </w:rPr>
+        <w:br/>
+        <w:t>И ако се опитаме да регистираме токен:</w:t>
+      </w:r>
+    </w:p>
+    <w:p>
+      <w:pPr>
+        <w:jc w:val="both"/>
+        <w:rPr>
+          <w:rFonts w:ascii="Times New Roman" w:hAnsi="Times New Roman" w:cs="Times New Roman"/>
+          <w:sz w:val="28"/>
+        </w:rPr>
+      </w:pPr>
+      <w:r>
+        <w:rPr>
+          <w:noProof/>
+          <w:lang w:eastAsia="bg-BG"/>
+        </w:rPr>
+        <w:drawing>
+          <wp:inline distT="0" distB="0" distL="0" distR="0" wp14:anchorId="5349D067" wp14:editId="51E71535">
+            <wp:extent cx="5760720" cy="790575"/>
+            <wp:effectExtent l="0" t="0" r="0" b="9525"/>
+            <wp:docPr id="8" name="Picture 8"/>
+            <wp:cNvGraphicFramePr>
+              <a:graphicFrameLocks xmlns:a="http://schemas.openxmlformats.org/drawingml/2006/main" noChangeAspect="1"/>
+            </wp:cNvGraphicFramePr>
+            <a:graphic xmlns:a="http://schemas.openxmlformats.org/drawingml/2006/main">
+              <a:graphicData uri="http://schemas.openxmlformats.org/drawingml/2006/picture">
+                <pic:pic xmlns:pic="http://schemas.openxmlformats.org/drawingml/2006/picture">
+                  <pic:nvPicPr>
+                    <pic:cNvPr id="1" name=""/>
+                    <pic:cNvPicPr/>
+                  </pic:nvPicPr>
+                  <pic:blipFill>
+                    <a:blip r:embed="rId9"/>
+                    <a:stretch>
+                      <a:fillRect/>
+                    </a:stretch>
+                  </pic:blipFill>
+                  <pic:spPr>
+                    <a:xfrm>
+                      <a:off x="0" y="0"/>
+                      <a:ext cx="5760720" cy="790575"/>
+                    </a:xfrm>
+                    <a:prstGeom prst="rect">
+                      <a:avLst/>
+                    </a:prstGeom>
+                  </pic:spPr>
+                </pic:pic>
+              </a:graphicData>
+            </a:graphic>
+          </wp:inline>
+        </w:drawing>
+      </w:r>
+    </w:p>
+    <w:p>
+      <w:pPr>
+        <w:jc w:val="both"/>
+        <w:rPr>
+          <w:rFonts w:ascii="Times New Roman" w:hAnsi="Times New Roman" w:cs="Times New Roman"/>
+          <w:sz w:val="28"/>
+        </w:rPr>
+      </w:pPr>
+      <w:r>
+        <w:rPr>
+          <w:rFonts w:ascii="Times New Roman" w:hAnsi="Times New Roman" w:cs="Times New Roman"/>
+          <w:sz w:val="28"/>
+        </w:rPr>
+        <w:t>Вдясно се вижда полученият резултат.</w:t>
+      </w:r>
+    </w:p>
+    <w:p>
+      <w:pPr>
+        <w:jc w:val="both"/>
+        <w:rPr>
+          <w:rFonts w:ascii="Times New Roman" w:hAnsi="Times New Roman" w:cs="Times New Roman"/>
+          <w:sz w:val="28"/>
+        </w:rPr>
+      </w:pPr>
+      <w:r>
+        <w:rPr>
+          <w:rFonts w:ascii="Times New Roman" w:hAnsi="Times New Roman" w:cs="Times New Roman"/>
+          <w:sz w:val="28"/>
+        </w:rPr>
+        <w:t>Сега ако въведем грешен номер на банкова карта</w:t>
+      </w:r>
+    </w:p>
+    <w:p>
+      <w:pPr>
+        <w:jc w:val="both"/>
+        <w:rPr>
+          <w:rFonts w:ascii="Times New Roman" w:hAnsi="Times New Roman" w:cs="Times New Roman"/>
+          <w:sz w:val="28"/>
+        </w:rPr>
+      </w:pPr>
+      <w:r>
+        <w:rPr>
+          <w:noProof/>
+          <w:lang w:eastAsia="bg-BG"/>
+        </w:rPr>
+        <w:lastRenderedPageBreak/>
+        <w:drawing>
+          <wp:inline distT="0" distB="0" distL="0" distR="0" wp14:anchorId="118A77AB" wp14:editId="6A9C9647">
+            <wp:extent cx="5760720" cy="609600"/>
+            <wp:effectExtent l="0" t="0" r="0" b="0"/>
+            <wp:docPr id="9" name="Picture 9"/>
+            <wp:cNvGraphicFramePr>
+              <a:graphicFrameLocks xmlns:a="http://schemas.openxmlformats.org/drawingml/2006/main" noChangeAspect="1"/>
+            </wp:cNvGraphicFramePr>
+            <a:graphic xmlns:a="http://schemas.openxmlformats.org/drawingml/2006/main">
+              <a:graphicData uri="http://schemas.openxmlformats.org/drawingml/2006/picture">
+                <pic:pic xmlns:pic="http://schemas.openxmlformats.org/drawingml/2006/picture">
+                  <pic:nvPicPr>
+                    <pic:cNvPr id="1" name=""/>
+                    <pic:cNvPicPr/>
+                  </pic:nvPicPr>
+                  <pic:blipFill>
+                    <a:blip r:embed="rId10"/>
+                    <a:stretch>
+                      <a:fillRect/>
+                    </a:stretch>
+                  </pic:blipFill>
+                  <pic:spPr>
+                    <a:xfrm>
+                      <a:off x="0" y="0"/>
+                      <a:ext cx="5760720" cy="609600"/>
+                    </a:xfrm>
+                    <a:prstGeom prst="rect">
+                      <a:avLst/>
+                    </a:prstGeom>
+                  </pic:spPr>
+                </pic:pic>
+              </a:graphicData>
+            </a:graphic>
+          </wp:inline>
+        </w:drawing>
+      </w:r>
+      <w:r>
+        <w:rPr>
+          <w:rFonts w:ascii="Times New Roman" w:hAnsi="Times New Roman" w:cs="Times New Roman"/>
+          <w:sz w:val="28"/>
+        </w:rPr>
+        <w:br/>
+        <w:t>И ако се опитаме да регистираме така въведения грешен номер:</w:t>
+      </w:r>
+    </w:p>
+    <w:p>
+      <w:pPr>
+        <w:jc w:val="both"/>
+        <w:rPr>
+          <w:rFonts w:ascii="Times New Roman" w:hAnsi="Times New Roman" w:cs="Times New Roman"/>
+          <w:sz w:val="28"/>
+        </w:rPr>
+      </w:pPr>
+      <w:r>
+        <w:rPr>
+          <w:noProof/>
+          <w:lang w:eastAsia="bg-BG"/>
+        </w:rPr>
+        <w:drawing>
+          <wp:inline distT="0" distB="0" distL="0" distR="0" wp14:anchorId="4DBD06DF" wp14:editId="2F2B00F0">
+            <wp:extent cx="5760720" cy="2930525"/>
+            <wp:effectExtent l="0" t="0" r="0" b="3175"/>
+            <wp:docPr id="10" name="Picture 10"/>
+            <wp:cNvGraphicFramePr>
+              <a:graphicFrameLocks xmlns:a="http://schemas.openxmlformats.org/drawingml/2006/main" noChangeAspect="1"/>
+            </wp:cNvGraphicFramePr>
+            <a:graphic xmlns:a="http://schemas.openxmlformats.org/drawingml/2006/main">
+              <a:graphicData uri="http://schemas.openxmlformats.org/drawingml/2006/picture">
+                <pic:pic xmlns:pic="http://schemas.openxmlformats.org/drawingml/2006/picture">
+                  <pic:nvPicPr>
+                    <pic:cNvPr id="1" name=""/>
+                    <pic:cNvPicPr/>
+                  </pic:nvPicPr>
+                  <pic:blipFill>
+                    <a:blip r:embed="rId11"/>
+                    <a:stretch>
+                      <a:fillRect/>
+                    </a:stretch>
+                  </pic:blipFill>
+                  <pic:spPr>
+                    <a:xfrm>
+                      <a:off x="0" y="0"/>
+                      <a:ext cx="5760720" cy="2930525"/>
+                    </a:xfrm>
+                    <a:prstGeom prst="rect">
+                      <a:avLst/>
+                    </a:prstGeom>
+                  </pic:spPr>
+                </pic:pic>
+              </a:graphicData>
+            </a:graphic>
+          </wp:inline>
+        </w:drawing>
+      </w:r>
+    </w:p>
+    <w:p>
+      <w:pPr>
+        <w:jc w:val="both"/>
+        <w:rPr>
+          <w:rFonts w:ascii="Times New Roman" w:hAnsi="Times New Roman" w:cs="Times New Roman"/>
+          <w:sz w:val="28"/>
+        </w:rPr>
+      </w:pPr>
+      <w:r>
+        <w:rPr>
+          <w:rFonts w:ascii="Times New Roman" w:hAnsi="Times New Roman" w:cs="Times New Roman"/>
+          <w:sz w:val="28"/>
+        </w:rPr>
+        <w:t xml:space="preserve">За функционалността на </w:t>
+      </w:r>
+      <w:r>
+        <w:rPr>
+          <w:rFonts w:ascii="Times New Roman" w:hAnsi="Times New Roman" w:cs="Times New Roman"/>
+          <w:b/>
+          <w:sz w:val="28"/>
+          <w:lang w:val="en-US"/>
+        </w:rPr>
+        <w:t>Get Card by Token</w:t>
+      </w:r>
+      <w:r>
+        <w:rPr>
+          <w:rFonts w:ascii="Times New Roman" w:hAnsi="Times New Roman" w:cs="Times New Roman"/>
+          <w:b/>
+          <w:sz w:val="28"/>
+        </w:rPr>
+        <w:t xml:space="preserve"> </w:t>
+      </w:r>
+      <w:r>
+        <w:rPr>
+          <w:rFonts w:ascii="Times New Roman" w:hAnsi="Times New Roman" w:cs="Times New Roman"/>
+          <w:sz w:val="28"/>
+        </w:rPr>
+        <w:t>обясненията са аналогични.</w:t>
+      </w:r>
+      <w:r>
+        <w:rPr>
+          <w:rFonts w:ascii="Times New Roman" w:hAnsi="Times New Roman" w:cs="Times New Roman"/>
+          <w:sz w:val="28"/>
+        </w:rPr>
+        <w:br/>
+        <w:t>Остава да изясним как работят двата бутона в сървърната част:</w:t>
+      </w:r>
+    </w:p>
+    <w:p>
+      <w:pPr>
+        <w:jc w:val="both"/>
+        <w:rPr>
+          <w:rFonts w:ascii="Times New Roman" w:hAnsi="Times New Roman" w:cs="Times New Roman"/>
+          <w:sz w:val="28"/>
+        </w:rPr>
+      </w:pPr>
+      <w:r>
+        <w:rPr>
+          <w:noProof/>
+          <w:lang w:eastAsia="bg-BG"/>
+        </w:rPr>
+        <w:drawing>
+          <wp:inline distT="0" distB="0" distL="0" distR="0" wp14:anchorId="46A26049" wp14:editId="6F869CE4">
+            <wp:extent cx="5760720" cy="3765550"/>
+            <wp:effectExtent l="0" t="0" r="0" b="6350"/>
+            <wp:docPr id="11" name="Picture 11"/>
+            <wp:cNvGraphicFramePr>
+              <a:graphicFrameLocks xmlns:a="http://schemas.openxmlformats.org/drawingml/2006/main" noChangeAspect="1"/>
+            </wp:cNvGraphicFramePr>
+            <a:graphic xmlns:a="http://schemas.openxmlformats.org/drawingml/2006/main">
+              <a:graphicData uri="http://schemas.openxmlformats.org/drawingml/2006/picture">
+                <pic:pic xmlns:pic="http://schemas.openxmlformats.org/drawingml/2006/picture">
+                  <pic:nvPicPr>
+                    <pic:cNvPr id="1" name=""/>
+                    <pic:cNvPicPr/>
+                  </pic:nvPicPr>
+                  <pic:blipFill>
+                    <a:blip r:embed="rId12"/>
+                    <a:stretch>
+                      <a:fillRect/>
+                    </a:stretch>
+                  </pic:blipFill>
+                  <pic:spPr>
+                    <a:xfrm>
+                      <a:off x="0" y="0"/>
+                      <a:ext cx="5760720" cy="3765550"/>
+                    </a:xfrm>
+                    <a:prstGeom prst="rect">
+                      <a:avLst/>
+                    </a:prstGeom>
+                  </pic:spPr>
+                </pic:pic>
+              </a:graphicData>
+            </a:graphic>
+          </wp:inline>
+        </w:drawing>
+      </w:r>
+    </w:p>
+    <w:p>
+      <w:pPr>
+        <w:jc w:val="both"/>
+        <w:rPr>
+          <w:rFonts w:ascii="Times New Roman" w:hAnsi="Times New Roman" w:cs="Times New Roman"/>
+          <w:sz w:val="28"/>
+        </w:rPr>
+      </w:pPr>
+      <w:r>
+        <w:rPr>
+          <w:rFonts w:ascii="Times New Roman" w:hAnsi="Times New Roman" w:cs="Times New Roman"/>
+          <w:sz w:val="28"/>
+        </w:rPr>
+        <w:t>Другата част от условието беше да позволяваме записване във файл на текущото състояние на токените и съотвестващите им карти.</w:t>
+      </w:r>
+    </w:p>
+    <w:p>
+      <w:pPr>
+        <w:pStyle w:val="ListParagraph"/>
+        <w:numPr>
+          <w:ilvl w:val="0"/>
+          <w:numId w:val="7"/>
+        </w:numPr>
+        <w:jc w:val="both"/>
+        <w:rPr>
+          <w:rFonts w:ascii="Times New Roman" w:hAnsi="Times New Roman" w:cs="Times New Roman"/>
+          <w:sz w:val="28"/>
+        </w:rPr>
+      </w:pPr>
+      <w:r>
+        <w:rPr>
+          <w:rFonts w:ascii="Times New Roman" w:hAnsi="Times New Roman" w:cs="Times New Roman"/>
+          <w:b/>
+          <w:sz w:val="28"/>
+          <w:lang w:val="en-US"/>
+        </w:rPr>
+        <w:lastRenderedPageBreak/>
+        <w:t>Export By Token</w:t>
+      </w:r>
+      <w:r>
+        <w:rPr>
+          <w:rFonts w:ascii="Times New Roman" w:hAnsi="Times New Roman" w:cs="Times New Roman"/>
+          <w:sz w:val="28"/>
+          <w:lang w:val="en-US"/>
+        </w:rPr>
+        <w:t xml:space="preserve"> </w:t>
+      </w:r>
+      <w:r>
+        <w:rPr>
+          <w:rFonts w:ascii="Times New Roman" w:hAnsi="Times New Roman" w:cs="Times New Roman"/>
+          <w:sz w:val="28"/>
+        </w:rPr>
+        <w:t>записва това съотношение като сортира двойките по токен, след което ги запаметява във файл.</w:t>
+      </w:r>
+    </w:p>
+    <w:p>
+      <w:pPr>
+        <w:pStyle w:val="ListParagraph"/>
+        <w:numPr>
+          <w:ilvl w:val="0"/>
+          <w:numId w:val="7"/>
+        </w:numPr>
+        <w:jc w:val="both"/>
+        <w:rPr>
+          <w:rFonts w:ascii="Times New Roman" w:hAnsi="Times New Roman" w:cs="Times New Roman"/>
+          <w:sz w:val="28"/>
+        </w:rPr>
+      </w:pPr>
+      <w:r>
+        <w:rPr>
+          <w:rFonts w:ascii="Times New Roman" w:hAnsi="Times New Roman" w:cs="Times New Roman"/>
+          <w:b/>
+          <w:sz w:val="28"/>
+          <w:lang w:val="en-US"/>
+        </w:rPr>
+        <w:t>Export By Card</w:t>
+      </w:r>
+      <w:r>
+        <w:rPr>
+          <w:rFonts w:ascii="Times New Roman" w:hAnsi="Times New Roman" w:cs="Times New Roman"/>
+          <w:b/>
+          <w:sz w:val="28"/>
+        </w:rPr>
+        <w:t xml:space="preserve"> </w:t>
+      </w:r>
+      <w:r>
+        <w:rPr>
+          <w:rFonts w:ascii="Times New Roman" w:hAnsi="Times New Roman" w:cs="Times New Roman"/>
+          <w:sz w:val="28"/>
+        </w:rPr>
+        <w:t xml:space="preserve">записва това съотношение като сортира двойките по </w:t>
+      </w:r>
+      <w:r>
+        <w:rPr>
+          <w:rFonts w:ascii="Times New Roman" w:hAnsi="Times New Roman" w:cs="Times New Roman"/>
+          <w:sz w:val="28"/>
+        </w:rPr>
+        <w:t>карта</w:t>
+      </w:r>
+      <w:r>
+        <w:rPr>
+          <w:rFonts w:ascii="Times New Roman" w:hAnsi="Times New Roman" w:cs="Times New Roman"/>
+          <w:sz w:val="28"/>
+        </w:rPr>
+        <w:t>, след което ги запаметява във файл.</w:t>
+      </w:r>
+    </w:p>
+    <w:p>
+      <w:pPr>
+        <w:jc w:val="both"/>
+        <w:rPr>
+          <w:rFonts w:ascii="Times New Roman" w:hAnsi="Times New Roman" w:cs="Times New Roman"/>
+          <w:sz w:val="28"/>
+        </w:rPr>
+      </w:pPr>
+      <w:r>
+        <w:rPr>
+          <w:rFonts w:ascii="Times New Roman" w:hAnsi="Times New Roman" w:cs="Times New Roman"/>
+          <w:sz w:val="28"/>
+        </w:rPr>
+        <w:t>Натискайки, който и да е бутон на екрана ще се изведе диалогов прозорец, от който можете да изберете съответния файл на вашия компютър.</w:t>
+      </w:r>
+      <w:r>
+        <w:rPr>
+          <w:rFonts w:ascii="Times New Roman" w:hAnsi="Times New Roman" w:cs="Times New Roman"/>
+          <w:sz w:val="28"/>
+        </w:rPr>
+        <w:t xml:space="preserve"> </w:t>
+      </w:r>
+      <w:r>
+        <w:rPr>
+          <w:rFonts w:ascii="Times New Roman" w:hAnsi="Times New Roman" w:cs="Times New Roman"/>
+          <w:sz w:val="28"/>
+        </w:rPr>
+        <w:t>Ето и пример:</w:t>
+      </w:r>
+    </w:p>
+    <w:p>
+      <w:pPr>
+        <w:jc w:val="both"/>
+        <w:rPr>
+          <w:rFonts w:ascii="Times New Roman" w:hAnsi="Times New Roman" w:cs="Times New Roman"/>
+          <w:sz w:val="28"/>
+        </w:rPr>
+      </w:pPr>
+      <w:r>
+        <w:rPr>
+          <w:noProof/>
+          <w:lang w:eastAsia="bg-BG"/>
+        </w:rPr>
+        <w:drawing>
+          <wp:inline distT="0" distB="0" distL="0" distR="0" wp14:anchorId="0FB8C339" wp14:editId="3D11FED4">
+            <wp:extent cx="5760720" cy="2973070"/>
+            <wp:effectExtent l="0" t="0" r="0" b="0"/>
+            <wp:docPr id="12" name="Picture 12"/>
+            <wp:cNvGraphicFramePr>
+              <a:graphicFrameLocks xmlns:a="http://schemas.openxmlformats.org/drawingml/2006/main" noChangeAspect="1"/>
+            </wp:cNvGraphicFramePr>
+            <a:graphic xmlns:a="http://schemas.openxmlformats.org/drawingml/2006/main">
+              <a:graphicData uri="http://schemas.openxmlformats.org/drawingml/2006/picture">
+                <pic:pic xmlns:pic="http://schemas.openxmlformats.org/drawingml/2006/picture">
+                  <pic:nvPicPr>
+                    <pic:cNvPr id="1" name=""/>
+                    <pic:cNvPicPr/>
+                  </pic:nvPicPr>
+                  <pic:blipFill>
+                    <a:blip r:embed="rId13"/>
+                    <a:stretch>
+                      <a:fillRect/>
+                    </a:stretch>
+                  </pic:blipFill>
+                  <pic:spPr>
+                    <a:xfrm>
+                      <a:off x="0" y="0"/>
+                      <a:ext cx="5760720" cy="2973070"/>
+                    </a:xfrm>
+                    <a:prstGeom prst="rect">
+                      <a:avLst/>
+                    </a:prstGeom>
+                  </pic:spPr>
+                </pic:pic>
+              </a:graphicData>
+            </a:graphic>
+          </wp:inline>
+        </w:drawing>
+      </w:r>
+    </w:p>
+    <w:p>
+      <w:pPr>
+        <w:jc w:val="both"/>
+        <w:rPr>
+          <w:rFonts w:ascii="Times New Roman" w:hAnsi="Times New Roman" w:cs="Times New Roman"/>
+          <w:b/>
+          <w:sz w:val="28"/>
+          <w:lang w:val="en-US"/>
+        </w:rPr>
+      </w:pPr>
+      <w:r>
+        <w:rPr>
+          <w:rFonts w:ascii="Times New Roman" w:hAnsi="Times New Roman" w:cs="Times New Roman"/>
+          <w:sz w:val="28"/>
+        </w:rPr>
+        <w:t xml:space="preserve">Ето и изходния файл след натискане на бутонът </w:t>
+      </w:r>
+      <w:r>
+        <w:rPr>
+          <w:rFonts w:ascii="Times New Roman" w:hAnsi="Times New Roman" w:cs="Times New Roman"/>
+          <w:b/>
+          <w:sz w:val="28"/>
+          <w:lang w:val="en-US"/>
+        </w:rPr>
+        <w:t>Export By Token</w:t>
+      </w:r>
+    </w:p>
+    <w:p>
+      <w:pPr>
+        <w:jc w:val="both"/>
+        <w:rPr>
+          <w:rFonts w:ascii="Times New Roman" w:hAnsi="Times New Roman" w:cs="Times New Roman"/>
+          <w:sz w:val="28"/>
+          <w:lang w:val="en-US"/>
+        </w:rPr>
+      </w:pPr>
+    </w:p>
+    <w:p>
+      <w:pPr>
+        <w:jc w:val="both"/>
+        <w:rPr>
+          <w:rFonts w:ascii="Times New Roman" w:hAnsi="Times New Roman" w:cs="Times New Roman"/>
+          <w:sz w:val="28"/>
+          <w:lang w:val="en-US"/>
+        </w:rPr>
+      </w:pPr>
+      <w:r>
+        <w:rPr>
+          <w:noProof/>
+          <w:lang w:eastAsia="bg-BG"/>
+        </w:rPr>
+        <w:drawing>
+          <wp:inline distT="0" distB="0" distL="0" distR="0" wp14:anchorId="1F0B71DE" wp14:editId="32BE2759">
+            <wp:extent cx="5760720" cy="3378200"/>
+            <wp:effectExtent l="0" t="0" r="0" b="0"/>
+            <wp:docPr id="14" name="Picture 14"/>
+            <wp:cNvGraphicFramePr>
+              <a:graphicFrameLocks xmlns:a="http://schemas.openxmlformats.org/drawingml/2006/main" noChangeAspect="1"/>
+            </wp:cNvGraphicFramePr>
+            <a:graphic xmlns:a="http://schemas.openxmlformats.org/drawingml/2006/main">
+              <a:graphicData uri="http://schemas.openxmlformats.org/drawingml/2006/picture">
+                <pic:pic xmlns:pic="http://schemas.openxmlformats.org/drawingml/2006/picture">
+                  <pic:nvPicPr>
+                    <pic:cNvPr id="1" name=""/>
+                    <pic:cNvPicPr/>
+                  </pic:nvPicPr>
+                  <pic:blipFill>
+                    <a:blip r:embed="rId14"/>
+                    <a:stretch>
+                      <a:fillRect/>
+                    </a:stretch>
+                  </pic:blipFill>
+                  <pic:spPr>
+                    <a:xfrm>
+                      <a:off x="0" y="0"/>
+                      <a:ext cx="5760720" cy="3378200"/>
+                    </a:xfrm>
+                    <a:prstGeom prst="rect">
+                      <a:avLst/>
+                    </a:prstGeom>
+                  </pic:spPr>
+                </pic:pic>
+              </a:graphicData>
+            </a:graphic>
+          </wp:inline>
+        </w:drawing>
+      </w:r>
+    </w:p>
+    <w:p>
+      <w:pPr>
+        <w:jc w:val="both"/>
+        <w:rPr>
+          <w:rFonts w:ascii="Times New Roman" w:hAnsi="Times New Roman" w:cs="Times New Roman"/>
+          <w:sz w:val="28"/>
+          <w:lang w:val="en-US"/>
+        </w:rPr>
+      </w:pPr>
+      <w:r>
+        <w:rPr>
+          <w:rFonts w:ascii="Times New Roman" w:hAnsi="Times New Roman" w:cs="Times New Roman"/>
+          <w:sz w:val="28"/>
+        </w:rPr>
+        <w:lastRenderedPageBreak/>
+        <w:t xml:space="preserve">Ето и примерен резултат от натискането на бутонът </w:t>
+      </w:r>
+      <w:r>
+        <w:rPr>
+          <w:rFonts w:ascii="Times New Roman" w:hAnsi="Times New Roman" w:cs="Times New Roman"/>
+          <w:b/>
+          <w:sz w:val="28"/>
+          <w:lang w:val="en-US"/>
+        </w:rPr>
+        <w:t>Export By Card:</w:t>
+      </w:r>
+    </w:p>
+    <w:p>
+      <w:pPr>
+        <w:jc w:val="both"/>
+        <w:rPr>
+          <w:rFonts w:ascii="Times New Roman" w:hAnsi="Times New Roman" w:cs="Times New Roman"/>
+          <w:sz w:val="28"/>
+          <w:lang w:val="en-US"/>
+        </w:rPr>
+      </w:pPr>
+      <w:r>
+        <w:rPr>
+          <w:noProof/>
+          <w:lang w:eastAsia="bg-BG"/>
+        </w:rPr>
+        <w:drawing>
+          <wp:inline distT="0" distB="0" distL="0" distR="0" wp14:anchorId="54526362" wp14:editId="0C1E8822">
+            <wp:extent cx="5760720" cy="3422650"/>
+            <wp:effectExtent l="0" t="0" r="0" b="6350"/>
+            <wp:docPr id="15" name="Picture 15"/>
+            <wp:cNvGraphicFramePr>
+              <a:graphicFrameLocks xmlns:a="http://schemas.openxmlformats.org/drawingml/2006/main" noChangeAspect="1"/>
+            </wp:cNvGraphicFramePr>
+            <a:graphic xmlns:a="http://schemas.openxmlformats.org/drawingml/2006/main">
+              <a:graphicData uri="http://schemas.openxmlformats.org/drawingml/2006/picture">
+                <pic:pic xmlns:pic="http://schemas.openxmlformats.org/drawingml/2006/picture">
+                  <pic:nvPicPr>
+                    <pic:cNvPr id="1" name=""/>
+                    <pic:cNvPicPr/>
+                  </pic:nvPicPr>
+                  <pic:blipFill>
+                    <a:blip r:embed="rId15"/>
+                    <a:stretch>
+                      <a:fillRect/>
+                    </a:stretch>
+                  </pic:blipFill>
+                  <pic:spPr>
+                    <a:xfrm>
+                      <a:off x="0" y="0"/>
+                      <a:ext cx="5760720" cy="3422650"/>
+                    </a:xfrm>
+                    <a:prstGeom prst="rect">
+                      <a:avLst/>
+                    </a:prstGeom>
+                  </pic:spPr>
+                </pic:pic>
+              </a:graphicData>
+            </a:graphic>
+          </wp:inline>
+        </w:drawing>
+      </w:r>
       <w:bookmarkStart w:id="0" w:name="_GoBack"/>
       <w:bookmarkEnd w:id="0"/>
     </w:p>
@@ -104,6 +1418,656 @@
     </w:sectPr>
   </w:body>
 </w:document>
+</file>
+
+<file path=word/numbering.xml><?xml version="1.0" encoding="utf-8"?>
+<w:numbering xmlns:wpc="http://schemas.microsoft.com/office/word/2010/wordprocessingCanvas" xmlns:cx="http://schemas.microsoft.com/office/drawing/2014/chartex" xmlns:mc="http://schemas.openxmlformats.org/markup-compatibility/2006" xmlns:o="urn:schemas-microsoft-com:office:office" xmlns:r="http://schemas.openxmlformats.org/officeDocument/2006/relationships" xmlns:m="http://schemas.openxmlformats.org/officeDocument/2006/math" xmlns:v="urn:schemas-microsoft-com:vml" xmlns:wp14="http://schemas.microsoft.com/office/word/2010/wordprocessingDrawing" xmlns:wp="http://schemas.openxmlformats.org/drawingml/2006/wordprocessingDrawing" xmlns:w10="urn:schemas-microsoft-com:office:word" xmlns:w="http://schemas.openxmlformats.org/wordprocessingml/2006/main" xmlns:w14="http://schemas.microsoft.com/office/word/2010/wordml" xmlns:w15="http://schemas.microsoft.com/office/word/2012/wordml" xmlns:w16se="http://schemas.microsoft.com/office/word/2015/wordml/symex" xmlns:wpg="http://schemas.microsoft.com/office/word/2010/wordprocessingGroup" xmlns:wpi="http://schemas.microsoft.com/office/word/2010/wordprocessingInk" xmlns:wne="http://schemas.microsoft.com/office/word/2006/wordml" xmlns:wps="http://schemas.microsoft.com/office/word/2010/wordprocessingShape" mc:Ignorable="w14 w15 w16se wp14">
+  <w:abstractNum w:abstractNumId="0" w15:restartNumberingAfterBreak="0">
+    <w:nsid w:val="04916D0E"/>
+    <w:multiLevelType w:val="hybridMultilevel"/>
+    <w:tmpl w:val="83E8CEF4"/>
+    <w:lvl w:ilvl="0" w:tplc="0402000F">
+      <w:start w:val="1"/>
+      <w:numFmt w:val="decimal"/>
+      <w:lvlText w:val="%1."/>
+      <w:lvlJc w:val="left"/>
+      <w:pPr>
+        <w:ind w:left="720" w:hanging="360"/>
+      </w:pPr>
+      <w:rPr>
+        <w:rFonts w:hint="default"/>
+      </w:rPr>
+    </w:lvl>
+    <w:lvl w:ilvl="1" w:tplc="04020019" w:tentative="1">
+      <w:start w:val="1"/>
+      <w:numFmt w:val="lowerLetter"/>
+      <w:lvlText w:val="%2."/>
+      <w:lvlJc w:val="left"/>
+      <w:pPr>
+        <w:ind w:left="1440" w:hanging="360"/>
+      </w:pPr>
+    </w:lvl>
+    <w:lvl w:ilvl="2" w:tplc="0402001B" w:tentative="1">
+      <w:start w:val="1"/>
+      <w:numFmt w:val="lowerRoman"/>
+      <w:lvlText w:val="%3."/>
+      <w:lvlJc w:val="right"/>
+      <w:pPr>
+        <w:ind w:left="2160" w:hanging="180"/>
+      </w:pPr>
+    </w:lvl>
+    <w:lvl w:ilvl="3" w:tplc="0402000F" w:tentative="1">
+      <w:start w:val="1"/>
+      <w:numFmt w:val="decimal"/>
+      <w:lvlText w:val="%4."/>
+      <w:lvlJc w:val="left"/>
+      <w:pPr>
+        <w:ind w:left="2880" w:hanging="360"/>
+      </w:pPr>
+    </w:lvl>
+    <w:lvl w:ilvl="4" w:tplc="04020019" w:tentative="1">
+      <w:start w:val="1"/>
+      <w:numFmt w:val="lowerLetter"/>
+      <w:lvlText w:val="%5."/>
+      <w:lvlJc w:val="left"/>
+      <w:pPr>
+        <w:ind w:left="3600" w:hanging="360"/>
+      </w:pPr>
+    </w:lvl>
+    <w:lvl w:ilvl="5" w:tplc="0402001B" w:tentative="1">
+      <w:start w:val="1"/>
+      <w:numFmt w:val="lowerRoman"/>
+      <w:lvlText w:val="%6."/>
+      <w:lvlJc w:val="right"/>
+      <w:pPr>
+        <w:ind w:left="4320" w:hanging="180"/>
+      </w:pPr>
+    </w:lvl>
+    <w:lvl w:ilvl="6" w:tplc="0402000F" w:tentative="1">
+      <w:start w:val="1"/>
+      <w:numFmt w:val="decimal"/>
+      <w:lvlText w:val="%7."/>
+      <w:lvlJc w:val="left"/>
+      <w:pPr>
+        <w:ind w:left="5040" w:hanging="360"/>
+      </w:pPr>
+    </w:lvl>
+    <w:lvl w:ilvl="7" w:tplc="04020019" w:tentative="1">
+      <w:start w:val="1"/>
+      <w:numFmt w:val="lowerLetter"/>
+      <w:lvlText w:val="%8."/>
+      <w:lvlJc w:val="left"/>
+      <w:pPr>
+        <w:ind w:left="5760" w:hanging="360"/>
+      </w:pPr>
+    </w:lvl>
+    <w:lvl w:ilvl="8" w:tplc="0402001B" w:tentative="1">
+      <w:start w:val="1"/>
+      <w:numFmt w:val="lowerRoman"/>
+      <w:lvlText w:val="%9."/>
+      <w:lvlJc w:val="right"/>
+      <w:pPr>
+        <w:ind w:left="6480" w:hanging="180"/>
+      </w:pPr>
+    </w:lvl>
+  </w:abstractNum>
+  <w:abstractNum w:abstractNumId="1" w15:restartNumberingAfterBreak="0">
+    <w:nsid w:val="0BB421A9"/>
+    <w:multiLevelType w:val="hybridMultilevel"/>
+    <w:tmpl w:val="1A20B7AC"/>
+    <w:lvl w:ilvl="0" w:tplc="0402000F">
+      <w:start w:val="1"/>
+      <w:numFmt w:val="decimal"/>
+      <w:lvlText w:val="%1."/>
+      <w:lvlJc w:val="left"/>
+      <w:pPr>
+        <w:ind w:left="720" w:hanging="360"/>
+      </w:pPr>
+      <w:rPr>
+        <w:rFonts w:hint="default"/>
+      </w:rPr>
+    </w:lvl>
+    <w:lvl w:ilvl="1" w:tplc="04020019" w:tentative="1">
+      <w:start w:val="1"/>
+      <w:numFmt w:val="lowerLetter"/>
+      <w:lvlText w:val="%2."/>
+      <w:lvlJc w:val="left"/>
+      <w:pPr>
+        <w:ind w:left="1440" w:hanging="360"/>
+      </w:pPr>
+    </w:lvl>
+    <w:lvl w:ilvl="2" w:tplc="0402001B" w:tentative="1">
+      <w:start w:val="1"/>
+      <w:numFmt w:val="lowerRoman"/>
+      <w:lvlText w:val="%3."/>
+      <w:lvlJc w:val="right"/>
+      <w:pPr>
+        <w:ind w:left="2160" w:hanging="180"/>
+      </w:pPr>
+    </w:lvl>
+    <w:lvl w:ilvl="3" w:tplc="0402000F" w:tentative="1">
+      <w:start w:val="1"/>
+      <w:numFmt w:val="decimal"/>
+      <w:lvlText w:val="%4."/>
+      <w:lvlJc w:val="left"/>
+      <w:pPr>
+        <w:ind w:left="2880" w:hanging="360"/>
+      </w:pPr>
+    </w:lvl>
+    <w:lvl w:ilvl="4" w:tplc="04020019" w:tentative="1">
+      <w:start w:val="1"/>
+      <w:numFmt w:val="lowerLetter"/>
+      <w:lvlText w:val="%5."/>
+      <w:lvlJc w:val="left"/>
+      <w:pPr>
+        <w:ind w:left="3600" w:hanging="360"/>
+      </w:pPr>
+    </w:lvl>
+    <w:lvl w:ilvl="5" w:tplc="0402001B" w:tentative="1">
+      <w:start w:val="1"/>
+      <w:numFmt w:val="lowerRoman"/>
+      <w:lvlText w:val="%6."/>
+      <w:lvlJc w:val="right"/>
+      <w:pPr>
+        <w:ind w:left="4320" w:hanging="180"/>
+      </w:pPr>
+    </w:lvl>
+    <w:lvl w:ilvl="6" w:tplc="0402000F" w:tentative="1">
+      <w:start w:val="1"/>
+      <w:numFmt w:val="decimal"/>
+      <w:lvlText w:val="%7."/>
+      <w:lvlJc w:val="left"/>
+      <w:pPr>
+        <w:ind w:left="5040" w:hanging="360"/>
+      </w:pPr>
+    </w:lvl>
+    <w:lvl w:ilvl="7" w:tplc="04020019" w:tentative="1">
+      <w:start w:val="1"/>
+      <w:numFmt w:val="lowerLetter"/>
+      <w:lvlText w:val="%8."/>
+      <w:lvlJc w:val="left"/>
+      <w:pPr>
+        <w:ind w:left="5760" w:hanging="360"/>
+      </w:pPr>
+    </w:lvl>
+    <w:lvl w:ilvl="8" w:tplc="0402001B" w:tentative="1">
+      <w:start w:val="1"/>
+      <w:numFmt w:val="lowerRoman"/>
+      <w:lvlText w:val="%9."/>
+      <w:lvlJc w:val="right"/>
+      <w:pPr>
+        <w:ind w:left="6480" w:hanging="180"/>
+      </w:pPr>
+    </w:lvl>
+  </w:abstractNum>
+  <w:abstractNum w:abstractNumId="2" w15:restartNumberingAfterBreak="0">
+    <w:nsid w:val="2B2A3771"/>
+    <w:multiLevelType w:val="hybridMultilevel"/>
+    <w:tmpl w:val="0CFC74B8"/>
+    <w:lvl w:ilvl="0" w:tplc="0402000F">
+      <w:start w:val="1"/>
+      <w:numFmt w:val="decimal"/>
+      <w:lvlText w:val="%1."/>
+      <w:lvlJc w:val="left"/>
+      <w:pPr>
+        <w:ind w:left="720" w:hanging="360"/>
+      </w:pPr>
+      <w:rPr>
+        <w:rFonts w:hint="default"/>
+      </w:rPr>
+    </w:lvl>
+    <w:lvl w:ilvl="1" w:tplc="04020019" w:tentative="1">
+      <w:start w:val="1"/>
+      <w:numFmt w:val="lowerLetter"/>
+      <w:lvlText w:val="%2."/>
+      <w:lvlJc w:val="left"/>
+      <w:pPr>
+        <w:ind w:left="1440" w:hanging="360"/>
+      </w:pPr>
+    </w:lvl>
+    <w:lvl w:ilvl="2" w:tplc="0402001B" w:tentative="1">
+      <w:start w:val="1"/>
+      <w:numFmt w:val="lowerRoman"/>
+      <w:lvlText w:val="%3."/>
+      <w:lvlJc w:val="right"/>
+      <w:pPr>
+        <w:ind w:left="2160" w:hanging="180"/>
+      </w:pPr>
+    </w:lvl>
+    <w:lvl w:ilvl="3" w:tplc="0402000F" w:tentative="1">
+      <w:start w:val="1"/>
+      <w:numFmt w:val="decimal"/>
+      <w:lvlText w:val="%4."/>
+      <w:lvlJc w:val="left"/>
+      <w:pPr>
+        <w:ind w:left="2880" w:hanging="360"/>
+      </w:pPr>
+    </w:lvl>
+    <w:lvl w:ilvl="4" w:tplc="04020019" w:tentative="1">
+      <w:start w:val="1"/>
+      <w:numFmt w:val="lowerLetter"/>
+      <w:lvlText w:val="%5."/>
+      <w:lvlJc w:val="left"/>
+      <w:pPr>
+        <w:ind w:left="3600" w:hanging="360"/>
+      </w:pPr>
+    </w:lvl>
+    <w:lvl w:ilvl="5" w:tplc="0402001B" w:tentative="1">
+      <w:start w:val="1"/>
+      <w:numFmt w:val="lowerRoman"/>
+      <w:lvlText w:val="%6."/>
+      <w:lvlJc w:val="right"/>
+      <w:pPr>
+        <w:ind w:left="4320" w:hanging="180"/>
+      </w:pPr>
+    </w:lvl>
+    <w:lvl w:ilvl="6" w:tplc="0402000F" w:tentative="1">
+      <w:start w:val="1"/>
+      <w:numFmt w:val="decimal"/>
+      <w:lvlText w:val="%7."/>
+      <w:lvlJc w:val="left"/>
+      <w:pPr>
+        <w:ind w:left="5040" w:hanging="360"/>
+      </w:pPr>
+    </w:lvl>
+    <w:lvl w:ilvl="7" w:tplc="04020019" w:tentative="1">
+      <w:start w:val="1"/>
+      <w:numFmt w:val="lowerLetter"/>
+      <w:lvlText w:val="%8."/>
+      <w:lvlJc w:val="left"/>
+      <w:pPr>
+        <w:ind w:left="5760" w:hanging="360"/>
+      </w:pPr>
+    </w:lvl>
+    <w:lvl w:ilvl="8" w:tplc="0402001B" w:tentative="1">
+      <w:start w:val="1"/>
+      <w:numFmt w:val="lowerRoman"/>
+      <w:lvlText w:val="%9."/>
+      <w:lvlJc w:val="right"/>
+      <w:pPr>
+        <w:ind w:left="6480" w:hanging="180"/>
+      </w:pPr>
+    </w:lvl>
+  </w:abstractNum>
+  <w:abstractNum w:abstractNumId="3" w15:restartNumberingAfterBreak="0">
+    <w:nsid w:val="33C255CC"/>
+    <w:multiLevelType w:val="hybridMultilevel"/>
+    <w:tmpl w:val="C65C701A"/>
+    <w:lvl w:ilvl="0" w:tplc="DB5E2BD4">
+      <w:start w:val="1"/>
+      <w:numFmt w:val="decimal"/>
+      <w:lvlText w:val="%1."/>
+      <w:lvlJc w:val="left"/>
+      <w:pPr>
+        <w:ind w:left="720" w:hanging="360"/>
+      </w:pPr>
+      <w:rPr>
+        <w:rFonts w:hint="default"/>
+        <w:b/>
+      </w:rPr>
+    </w:lvl>
+    <w:lvl w:ilvl="1" w:tplc="04020019" w:tentative="1">
+      <w:start w:val="1"/>
+      <w:numFmt w:val="lowerLetter"/>
+      <w:lvlText w:val="%2."/>
+      <w:lvlJc w:val="left"/>
+      <w:pPr>
+        <w:ind w:left="1440" w:hanging="360"/>
+      </w:pPr>
+    </w:lvl>
+    <w:lvl w:ilvl="2" w:tplc="0402001B" w:tentative="1">
+      <w:start w:val="1"/>
+      <w:numFmt w:val="lowerRoman"/>
+      <w:lvlText w:val="%3."/>
+      <w:lvlJc w:val="right"/>
+      <w:pPr>
+        <w:ind w:left="2160" w:hanging="180"/>
+      </w:pPr>
+    </w:lvl>
+    <w:lvl w:ilvl="3" w:tplc="0402000F" w:tentative="1">
+      <w:start w:val="1"/>
+      <w:numFmt w:val="decimal"/>
+      <w:lvlText w:val="%4."/>
+      <w:lvlJc w:val="left"/>
+      <w:pPr>
+        <w:ind w:left="2880" w:hanging="360"/>
+      </w:pPr>
+    </w:lvl>
+    <w:lvl w:ilvl="4" w:tplc="04020019" w:tentative="1">
+      <w:start w:val="1"/>
+      <w:numFmt w:val="lowerLetter"/>
+      <w:lvlText w:val="%5."/>
+      <w:lvlJc w:val="left"/>
+      <w:pPr>
+        <w:ind w:left="3600" w:hanging="360"/>
+      </w:pPr>
+    </w:lvl>
+    <w:lvl w:ilvl="5" w:tplc="0402001B" w:tentative="1">
+      <w:start w:val="1"/>
+      <w:numFmt w:val="lowerRoman"/>
+      <w:lvlText w:val="%6."/>
+      <w:lvlJc w:val="right"/>
+      <w:pPr>
+        <w:ind w:left="4320" w:hanging="180"/>
+      </w:pPr>
+    </w:lvl>
+    <w:lvl w:ilvl="6" w:tplc="0402000F" w:tentative="1">
+      <w:start w:val="1"/>
+      <w:numFmt w:val="decimal"/>
+      <w:lvlText w:val="%7."/>
+      <w:lvlJc w:val="left"/>
+      <w:pPr>
+        <w:ind w:left="5040" w:hanging="360"/>
+      </w:pPr>
+    </w:lvl>
+    <w:lvl w:ilvl="7" w:tplc="04020019" w:tentative="1">
+      <w:start w:val="1"/>
+      <w:numFmt w:val="lowerLetter"/>
+      <w:lvlText w:val="%8."/>
+      <w:lvlJc w:val="left"/>
+      <w:pPr>
+        <w:ind w:left="5760" w:hanging="360"/>
+      </w:pPr>
+    </w:lvl>
+    <w:lvl w:ilvl="8" w:tplc="0402001B" w:tentative="1">
+      <w:start w:val="1"/>
+      <w:numFmt w:val="lowerRoman"/>
+      <w:lvlText w:val="%9."/>
+      <w:lvlJc w:val="right"/>
+      <w:pPr>
+        <w:ind w:left="6480" w:hanging="180"/>
+      </w:pPr>
+    </w:lvl>
+  </w:abstractNum>
+  <w:abstractNum w:abstractNumId="4" w15:restartNumberingAfterBreak="0">
+    <w:nsid w:val="4A0B57F1"/>
+    <w:multiLevelType w:val="hybridMultilevel"/>
+    <w:tmpl w:val="94F04F2E"/>
+    <w:lvl w:ilvl="0" w:tplc="0402000F">
+      <w:start w:val="1"/>
+      <w:numFmt w:val="decimal"/>
+      <w:lvlText w:val="%1."/>
+      <w:lvlJc w:val="left"/>
+      <w:pPr>
+        <w:ind w:left="720" w:hanging="360"/>
+      </w:pPr>
+      <w:rPr>
+        <w:rFonts w:hint="default"/>
+      </w:rPr>
+    </w:lvl>
+    <w:lvl w:ilvl="1" w:tplc="04020019" w:tentative="1">
+      <w:start w:val="1"/>
+      <w:numFmt w:val="lowerLetter"/>
+      <w:lvlText w:val="%2."/>
+      <w:lvlJc w:val="left"/>
+      <w:pPr>
+        <w:ind w:left="1440" w:hanging="360"/>
+      </w:pPr>
+    </w:lvl>
+    <w:lvl w:ilvl="2" w:tplc="0402001B" w:tentative="1">
+      <w:start w:val="1"/>
+      <w:numFmt w:val="lowerRoman"/>
+      <w:lvlText w:val="%3."/>
+      <w:lvlJc w:val="right"/>
+      <w:pPr>
+        <w:ind w:left="2160" w:hanging="180"/>
+      </w:pPr>
+    </w:lvl>
+    <w:lvl w:ilvl="3" w:tplc="0402000F" w:tentative="1">
+      <w:start w:val="1"/>
+      <w:numFmt w:val="decimal"/>
+      <w:lvlText w:val="%4."/>
+      <w:lvlJc w:val="left"/>
+      <w:pPr>
+        <w:ind w:left="2880" w:hanging="360"/>
+      </w:pPr>
+    </w:lvl>
+    <w:lvl w:ilvl="4" w:tplc="04020019" w:tentative="1">
+      <w:start w:val="1"/>
+      <w:numFmt w:val="lowerLetter"/>
+      <w:lvlText w:val="%5."/>
+      <w:lvlJc w:val="left"/>
+      <w:pPr>
+        <w:ind w:left="3600" w:hanging="360"/>
+      </w:pPr>
+    </w:lvl>
+    <w:lvl w:ilvl="5" w:tplc="0402001B" w:tentative="1">
+      <w:start w:val="1"/>
+      <w:numFmt w:val="lowerRoman"/>
+      <w:lvlText w:val="%6."/>
+      <w:lvlJc w:val="right"/>
+      <w:pPr>
+        <w:ind w:left="4320" w:hanging="180"/>
+      </w:pPr>
+    </w:lvl>
+    <w:lvl w:ilvl="6" w:tplc="0402000F" w:tentative="1">
+      <w:start w:val="1"/>
+      <w:numFmt w:val="decimal"/>
+      <w:lvlText w:val="%7."/>
+      <w:lvlJc w:val="left"/>
+      <w:pPr>
+        <w:ind w:left="5040" w:hanging="360"/>
+      </w:pPr>
+    </w:lvl>
+    <w:lvl w:ilvl="7" w:tplc="04020019" w:tentative="1">
+      <w:start w:val="1"/>
+      <w:numFmt w:val="lowerLetter"/>
+      <w:lvlText w:val="%8."/>
+      <w:lvlJc w:val="left"/>
+      <w:pPr>
+        <w:ind w:left="5760" w:hanging="360"/>
+      </w:pPr>
+    </w:lvl>
+    <w:lvl w:ilvl="8" w:tplc="0402001B" w:tentative="1">
+      <w:start w:val="1"/>
+      <w:numFmt w:val="lowerRoman"/>
+      <w:lvlText w:val="%9."/>
+      <w:lvlJc w:val="right"/>
+      <w:pPr>
+        <w:ind w:left="6480" w:hanging="180"/>
+      </w:pPr>
+    </w:lvl>
+  </w:abstractNum>
+  <w:abstractNum w:abstractNumId="5" w15:restartNumberingAfterBreak="0">
+    <w:nsid w:val="4EFB4574"/>
+    <w:multiLevelType w:val="hybridMultilevel"/>
+    <w:tmpl w:val="42926E46"/>
+    <w:lvl w:ilvl="0" w:tplc="0402000F">
+      <w:start w:val="1"/>
+      <w:numFmt w:val="decimal"/>
+      <w:lvlText w:val="%1."/>
+      <w:lvlJc w:val="left"/>
+      <w:pPr>
+        <w:ind w:left="720" w:hanging="360"/>
+      </w:pPr>
+      <w:rPr>
+        <w:rFonts w:hint="default"/>
+      </w:rPr>
+    </w:lvl>
+    <w:lvl w:ilvl="1" w:tplc="04020019" w:tentative="1">
+      <w:start w:val="1"/>
+      <w:numFmt w:val="lowerLetter"/>
+      <w:lvlText w:val="%2."/>
+      <w:lvlJc w:val="left"/>
+      <w:pPr>
+        <w:ind w:left="1440" w:hanging="360"/>
+      </w:pPr>
+    </w:lvl>
+    <w:lvl w:ilvl="2" w:tplc="0402001B" w:tentative="1">
+      <w:start w:val="1"/>
+      <w:numFmt w:val="lowerRoman"/>
+      <w:lvlText w:val="%3."/>
+      <w:lvlJc w:val="right"/>
+      <w:pPr>
+        <w:ind w:left="2160" w:hanging="180"/>
+      </w:pPr>
+    </w:lvl>
+    <w:lvl w:ilvl="3" w:tplc="0402000F" w:tentative="1">
+      <w:start w:val="1"/>
+      <w:numFmt w:val="decimal"/>
+      <w:lvlText w:val="%4."/>
+      <w:lvlJc w:val="left"/>
+      <w:pPr>
+        <w:ind w:left="2880" w:hanging="360"/>
+      </w:pPr>
+    </w:lvl>
+    <w:lvl w:ilvl="4" w:tplc="04020019" w:tentative="1">
+      <w:start w:val="1"/>
+      <w:numFmt w:val="lowerLetter"/>
+      <w:lvlText w:val="%5."/>
+      <w:lvlJc w:val="left"/>
+      <w:pPr>
+        <w:ind w:left="3600" w:hanging="360"/>
+      </w:pPr>
+    </w:lvl>
+    <w:lvl w:ilvl="5" w:tplc="0402001B" w:tentative="1">
+      <w:start w:val="1"/>
+      <w:numFmt w:val="lowerRoman"/>
+      <w:lvlText w:val="%6."/>
+      <w:lvlJc w:val="right"/>
+      <w:pPr>
+        <w:ind w:left="4320" w:hanging="180"/>
+      </w:pPr>
+    </w:lvl>
+    <w:lvl w:ilvl="6" w:tplc="0402000F" w:tentative="1">
+      <w:start w:val="1"/>
+      <w:numFmt w:val="decimal"/>
+      <w:lvlText w:val="%7."/>
+      <w:lvlJc w:val="left"/>
+      <w:pPr>
+        <w:ind w:left="5040" w:hanging="360"/>
+      </w:pPr>
+    </w:lvl>
+    <w:lvl w:ilvl="7" w:tplc="04020019" w:tentative="1">
+      <w:start w:val="1"/>
+      <w:numFmt w:val="lowerLetter"/>
+      <w:lvlText w:val="%8."/>
+      <w:lvlJc w:val="left"/>
+      <w:pPr>
+        <w:ind w:left="5760" w:hanging="360"/>
+      </w:pPr>
+    </w:lvl>
+    <w:lvl w:ilvl="8" w:tplc="0402001B" w:tentative="1">
+      <w:start w:val="1"/>
+      <w:numFmt w:val="lowerRoman"/>
+      <w:lvlText w:val="%9."/>
+      <w:lvlJc w:val="right"/>
+      <w:pPr>
+        <w:ind w:left="6480" w:hanging="180"/>
+      </w:pPr>
+    </w:lvl>
+  </w:abstractNum>
+  <w:abstractNum w:abstractNumId="6" w15:restartNumberingAfterBreak="0">
+    <w:nsid w:val="706E074C"/>
+    <w:multiLevelType w:val="hybridMultilevel"/>
+    <w:tmpl w:val="FE6ADB6A"/>
+    <w:lvl w:ilvl="0" w:tplc="0402000F">
+      <w:start w:val="1"/>
+      <w:numFmt w:val="decimal"/>
+      <w:lvlText w:val="%1."/>
+      <w:lvlJc w:val="left"/>
+      <w:pPr>
+        <w:ind w:left="720" w:hanging="360"/>
+      </w:pPr>
+      <w:rPr>
+        <w:rFonts w:hint="default"/>
+      </w:rPr>
+    </w:lvl>
+    <w:lvl w:ilvl="1" w:tplc="04020019" w:tentative="1">
+      <w:start w:val="1"/>
+      <w:numFmt w:val="lowerLetter"/>
+      <w:lvlText w:val="%2."/>
+      <w:lvlJc w:val="left"/>
+      <w:pPr>
+        <w:ind w:left="1440" w:hanging="360"/>
+      </w:pPr>
+    </w:lvl>
+    <w:lvl w:ilvl="2" w:tplc="0402001B" w:tentative="1">
+      <w:start w:val="1"/>
+      <w:numFmt w:val="lowerRoman"/>
+      <w:lvlText w:val="%3."/>
+      <w:lvlJc w:val="right"/>
+      <w:pPr>
+        <w:ind w:left="2160" w:hanging="180"/>
+      </w:pPr>
+    </w:lvl>
+    <w:lvl w:ilvl="3" w:tplc="0402000F" w:tentative="1">
+      <w:start w:val="1"/>
+      <w:numFmt w:val="decimal"/>
+      <w:lvlText w:val="%4."/>
+      <w:lvlJc w:val="left"/>
+      <w:pPr>
+        <w:ind w:left="2880" w:hanging="360"/>
+      </w:pPr>
+    </w:lvl>
+    <w:lvl w:ilvl="4" w:tplc="04020019" w:tentative="1">
+      <w:start w:val="1"/>
+      <w:numFmt w:val="lowerLetter"/>
+      <w:lvlText w:val="%5."/>
+      <w:lvlJc w:val="left"/>
+      <w:pPr>
+        <w:ind w:left="3600" w:hanging="360"/>
+      </w:pPr>
+    </w:lvl>
+    <w:lvl w:ilvl="5" w:tplc="0402001B" w:tentative="1">
+      <w:start w:val="1"/>
+      <w:numFmt w:val="lowerRoman"/>
+      <w:lvlText w:val="%6."/>
+      <w:lvlJc w:val="right"/>
+      <w:pPr>
+        <w:ind w:left="4320" w:hanging="180"/>
+      </w:pPr>
+    </w:lvl>
+    <w:lvl w:ilvl="6" w:tplc="0402000F" w:tentative="1">
+      <w:start w:val="1"/>
+      <w:numFmt w:val="decimal"/>
+      <w:lvlText w:val="%7."/>
+      <w:lvlJc w:val="left"/>
+      <w:pPr>
+        <w:ind w:left="5040" w:hanging="360"/>
+      </w:pPr>
+    </w:lvl>
+    <w:lvl w:ilvl="7" w:tplc="04020019" w:tentative="1">
+      <w:start w:val="1"/>
+      <w:numFmt w:val="lowerLetter"/>
+      <w:lvlText w:val="%8."/>
+      <w:lvlJc w:val="left"/>
+      <w:pPr>
+        <w:ind w:left="5760" w:hanging="360"/>
+      </w:pPr>
+    </w:lvl>
+    <w:lvl w:ilvl="8" w:tplc="0402001B" w:tentative="1">
+      <w:start w:val="1"/>
+      <w:numFmt w:val="lowerRoman"/>
+      <w:lvlText w:val="%9."/>
+      <w:lvlJc w:val="right"/>
+      <w:pPr>
+        <w:ind w:left="6480" w:hanging="180"/>
+      </w:pPr>
+    </w:lvl>
+  </w:abstractNum>
+  <w:num w:numId="1">
+    <w:abstractNumId w:val="4"/>
+  </w:num>
+  <w:num w:numId="2">
+    <w:abstractNumId w:val="1"/>
+  </w:num>
+  <w:num w:numId="3">
+    <w:abstractNumId w:val="2"/>
+  </w:num>
+  <w:num w:numId="4">
+    <w:abstractNumId w:val="6"/>
+  </w:num>
+  <w:num w:numId="5">
+    <w:abstractNumId w:val="5"/>
+  </w:num>
+  <w:num w:numId="6">
+    <w:abstractNumId w:val="0"/>
+  </w:num>
+  <w:num w:numId="7">
+    <w:abstractNumId w:val="3"/>
+  </w:num>
+</w:numbering>
 </file>
 
 <file path=word/styles.xml><?xml version="1.0" encoding="utf-8"?>
@@ -527,6 +2491,115 @@
     <w:semiHidden/>
     <w:unhideWhenUsed/>
   </w:style>
+  <w:style w:type="paragraph" w:styleId="ListParagraph">
+    <w:name w:val="List Paragraph"/>
+    <w:basedOn w:val="Normal"/>
+    <w:uiPriority w:val="34"/>
+    <w:qFormat/>
+    <w:rsid w:val="00495FAA"/>
+    <w:pPr>
+      <w:ind w:left="720"/>
+      <w:contextualSpacing/>
+    </w:pPr>
+  </w:style>
+  <w:style w:type="character" w:styleId="CommentReference">
+    <w:name w:val="annotation reference"/>
+    <w:basedOn w:val="DefaultParagraphFont"/>
+    <w:uiPriority w:val="99"/>
+    <w:semiHidden/>
+    <w:unhideWhenUsed/>
+    <w:rsid w:val="00642335"/>
+    <w:rPr>
+      <w:sz w:val="16"/>
+      <w:szCs w:val="16"/>
+    </w:rPr>
+  </w:style>
+  <w:style w:type="paragraph" w:styleId="CommentText">
+    <w:name w:val="annotation text"/>
+    <w:basedOn w:val="Normal"/>
+    <w:link w:val="CommentTextChar"/>
+    <w:uiPriority w:val="99"/>
+    <w:semiHidden/>
+    <w:unhideWhenUsed/>
+    <w:rsid w:val="00642335"/>
+    <w:pPr>
+      <w:spacing w:line="240" w:lineRule="auto"/>
+    </w:pPr>
+    <w:rPr>
+      <w:sz w:val="20"/>
+      <w:szCs w:val="20"/>
+    </w:rPr>
+  </w:style>
+  <w:style w:type="character" w:customStyle="1" w:styleId="CommentTextChar">
+    <w:name w:val="Comment Text Char"/>
+    <w:basedOn w:val="DefaultParagraphFont"/>
+    <w:link w:val="CommentText"/>
+    <w:uiPriority w:val="99"/>
+    <w:semiHidden/>
+    <w:rsid w:val="00642335"/>
+    <w:rPr>
+      <w:sz w:val="20"/>
+      <w:szCs w:val="20"/>
+    </w:rPr>
+  </w:style>
+  <w:style w:type="paragraph" w:styleId="CommentSubject">
+    <w:name w:val="annotation subject"/>
+    <w:basedOn w:val="CommentText"/>
+    <w:next w:val="CommentText"/>
+    <w:link w:val="CommentSubjectChar"/>
+    <w:uiPriority w:val="99"/>
+    <w:semiHidden/>
+    <w:unhideWhenUsed/>
+    <w:rsid w:val="00642335"/>
+    <w:rPr>
+      <w:b/>
+      <w:bCs/>
+    </w:rPr>
+  </w:style>
+  <w:style w:type="character" w:customStyle="1" w:styleId="CommentSubjectChar">
+    <w:name w:val="Comment Subject Char"/>
+    <w:basedOn w:val="CommentTextChar"/>
+    <w:link w:val="CommentSubject"/>
+    <w:uiPriority w:val="99"/>
+    <w:semiHidden/>
+    <w:rsid w:val="00642335"/>
+    <w:rPr>
+      <w:b/>
+      <w:bCs/>
+      <w:sz w:val="20"/>
+      <w:szCs w:val="20"/>
+    </w:rPr>
+  </w:style>
+  <w:style w:type="paragraph" w:styleId="BalloonText">
+    <w:name w:val="Balloon Text"/>
+    <w:basedOn w:val="Normal"/>
+    <w:link w:val="BalloonTextChar"/>
+    <w:uiPriority w:val="99"/>
+    <w:semiHidden/>
+    <w:unhideWhenUsed/>
+    <w:rsid w:val="00642335"/>
+    <w:pPr>
+      <w:spacing w:after="0" w:line="240" w:lineRule="auto"/>
+    </w:pPr>
+    <w:rPr>
+      <w:rFonts w:ascii="Segoe UI" w:hAnsi="Segoe UI" w:cs="Segoe UI"/>
+      <w:sz w:val="18"/>
+      <w:szCs w:val="18"/>
+    </w:rPr>
+  </w:style>
+  <w:style w:type="character" w:customStyle="1" w:styleId="BalloonTextChar">
+    <w:name w:val="Balloon Text Char"/>
+    <w:basedOn w:val="DefaultParagraphFont"/>
+    <w:link w:val="BalloonText"/>
+    <w:uiPriority w:val="99"/>
+    <w:semiHidden/>
+    <w:rsid w:val="00642335"/>
+    <w:rPr>
+      <w:rFonts w:ascii="Segoe UI" w:hAnsi="Segoe UI" w:cs="Segoe UI"/>
+      <w:sz w:val="18"/>
+      <w:szCs w:val="18"/>
+    </w:rPr>
+  </w:style>
 </w:styles>
 </file>
 

</xml_diff>